<commit_message>
Added assorted to DataRepresentation
</commit_message>
<xml_diff>
--- a/_sources/DataRepresentation/ImageResentationMaster.docx
+++ b/_sources/DataRepresentation/ImageResentationMaster.docx
@@ -766,10 +766,7 @@
         </w:tc>
       </w:tr>
     </w:tbl>
-    <w:p>
-      <w:bookmarkStart w:id="0" w:name="_GoBack"/>
-      <w:bookmarkEnd w:id="0"/>
-    </w:p>
+    <w:p/>
     <w:p/>
     <w:tbl>
       <w:tblPr>
@@ -839,6 +836,7 @@
                       <w:sz w:val="16"/>
                     </w:rPr>
                   </w:pPr>
+                  <w:bookmarkStart w:id="0" w:name="_GoBack"/>
                 </w:p>
               </w:tc>
               <w:tc>
@@ -1443,6 +1441,7 @@
           </w:p>
         </w:tc>
       </w:tr>
+      <w:bookmarkEnd w:id="0"/>
       <w:tr>
         <w:trPr>
           <w:cantSplit/>
@@ -1592,28 +1591,7 @@
                 <w:rFonts w:ascii="Consolas" w:hAnsi="Consolas" w:cs="Consolas"/>
                 <w:sz w:val="28"/>
               </w:rPr>
-              <w:t xml:space="preserve">1 </w:t>
-            </w:r>
-            <w:r>
-              <w:rPr>
-                <w:rFonts w:ascii="Consolas" w:hAnsi="Consolas" w:cs="Consolas"/>
-                <w:sz w:val="28"/>
-              </w:rPr>
-              <w:t>0</w:t>
-            </w:r>
-            <w:r>
-              <w:rPr>
-                <w:rFonts w:ascii="Consolas" w:hAnsi="Consolas" w:cs="Consolas"/>
-                <w:sz w:val="28"/>
-              </w:rPr>
-              <w:t xml:space="preserve"> 1 1 0</w:t>
-            </w:r>
-            <w:r>
-              <w:rPr>
-                <w:rFonts w:ascii="Consolas" w:hAnsi="Consolas" w:cs="Consolas"/>
-                <w:sz w:val="28"/>
-              </w:rPr>
-              <w:t xml:space="preserve"> 1</w:t>
+              <w:t>1 0 1 1 0 1</w:t>
             </w:r>
           </w:p>
         </w:tc>
@@ -1652,42 +1630,7 @@
                 <w:rFonts w:ascii="Consolas" w:hAnsi="Consolas" w:cs="Consolas"/>
                 <w:sz w:val="28"/>
               </w:rPr>
-              <w:t xml:space="preserve">1 </w:t>
-            </w:r>
-            <w:r>
-              <w:rPr>
-                <w:rFonts w:ascii="Consolas" w:hAnsi="Consolas" w:cs="Consolas"/>
-                <w:sz w:val="28"/>
-              </w:rPr>
-              <w:t>0</w:t>
-            </w:r>
-            <w:r>
-              <w:rPr>
-                <w:rFonts w:ascii="Consolas" w:hAnsi="Consolas" w:cs="Consolas"/>
-                <w:sz w:val="28"/>
-              </w:rPr>
-              <w:t xml:space="preserve"> </w:t>
-            </w:r>
-            <w:r>
-              <w:rPr>
-                <w:rFonts w:ascii="Consolas" w:hAnsi="Consolas" w:cs="Consolas"/>
-                <w:sz w:val="28"/>
-              </w:rPr>
-              <w:t>0 0</w:t>
-            </w:r>
-            <w:r>
-              <w:rPr>
-                <w:rFonts w:ascii="Consolas" w:hAnsi="Consolas" w:cs="Consolas"/>
-                <w:sz w:val="28"/>
-              </w:rPr>
-              <w:t xml:space="preserve"> 0</w:t>
-            </w:r>
-            <w:r>
-              <w:rPr>
-                <w:rFonts w:ascii="Consolas" w:hAnsi="Consolas" w:cs="Consolas"/>
-                <w:sz w:val="28"/>
-              </w:rPr>
-              <w:t xml:space="preserve"> 1</w:t>
+              <w:t>1 0 0 0 0 1</w:t>
             </w:r>
           </w:p>
         </w:tc>
@@ -1748,6 +1691,1007 @@
                 <w:sz w:val="28"/>
               </w:rPr>
               <w:t xml:space="preserve"> 1</w:t>
+            </w:r>
+          </w:p>
+        </w:tc>
+      </w:tr>
+    </w:tbl>
+    <w:p/>
+    <w:p/>
+    <w:tbl>
+      <w:tblPr>
+        <w:tblW w:w="0" w:type="auto"/>
+        <w:tblInd w:w="2268" w:type="dxa"/>
+        <w:tblLayout w:type="fixed"/>
+        <w:tblLook w:val="0000" w:firstRow="0" w:lastRow="0" w:firstColumn="0" w:lastColumn="0" w:noHBand="0" w:noVBand="0"/>
+      </w:tblPr>
+      <w:tblGrid>
+        <w:gridCol w:w="2564"/>
+        <w:gridCol w:w="3088"/>
+      </w:tblGrid>
+      <w:tr>
+        <w:trPr>
+          <w:cantSplit/>
+          <w:trHeight w:hRule="exact" w:val="360"/>
+        </w:trPr>
+        <w:tc>
+          <w:tcPr>
+            <w:tcW w:w="2564" w:type="dxa"/>
+            <w:vMerge w:val="restart"/>
+          </w:tcPr>
+          <w:tbl>
+            <w:tblPr>
+              <w:tblStyle w:val="TableGrid"/>
+              <w:tblW w:w="0" w:type="auto"/>
+              <w:tblCellSpacing w:w="7" w:type="dxa"/>
+              <w:tblBorders>
+                <w:top w:val="single" w:sz="8" w:space="0" w:color="auto"/>
+                <w:left w:val="single" w:sz="8" w:space="0" w:color="auto"/>
+                <w:bottom w:val="single" w:sz="8" w:space="0" w:color="auto"/>
+                <w:right w:val="single" w:sz="8" w:space="0" w:color="auto"/>
+                <w:insideH w:val="single" w:sz="12" w:space="0" w:color="FFFFFF" w:themeColor="background1"/>
+                <w:insideV w:val="single" w:sz="12" w:space="0" w:color="FFFFFF" w:themeColor="background1"/>
+              </w:tblBorders>
+              <w:shd w:val="clear" w:color="auto" w:fill="000000" w:themeFill="text1"/>
+              <w:tblLayout w:type="fixed"/>
+              <w:tblCellMar>
+                <w:left w:w="0" w:type="dxa"/>
+                <w:right w:w="0" w:type="dxa"/>
+              </w:tblCellMar>
+              <w:tblLook w:val="04A0" w:firstRow="1" w:lastRow="0" w:firstColumn="1" w:lastColumn="0" w:noHBand="0" w:noVBand="1"/>
+            </w:tblPr>
+            <w:tblGrid>
+              <w:gridCol w:w="351"/>
+              <w:gridCol w:w="344"/>
+              <w:gridCol w:w="344"/>
+              <w:gridCol w:w="344"/>
+              <w:gridCol w:w="351"/>
+              <w:gridCol w:w="351"/>
+            </w:tblGrid>
+            <w:tr>
+              <w:trPr>
+                <w:trHeight w:hRule="exact" w:val="321"/>
+                <w:tblCellSpacing w:w="7" w:type="dxa"/>
+              </w:trPr>
+              <w:tc>
+                <w:tcPr>
+                  <w:tcW w:w="330" w:type="dxa"/>
+                  <w:shd w:val="clear" w:color="auto" w:fill="FFFFFF" w:themeFill="background1"/>
+                </w:tcPr>
+                <w:p>
+                  <w:pPr>
+                    <w:ind w:left="0"/>
+                    <w:jc w:val="center"/>
+                    <w:rPr>
+                      <w:sz w:val="16"/>
+                    </w:rPr>
+                  </w:pPr>
+                </w:p>
+              </w:tc>
+              <w:tc>
+                <w:tcPr>
+                  <w:tcW w:w="330" w:type="dxa"/>
+                  <w:shd w:val="clear" w:color="auto" w:fill="FFFFFF" w:themeFill="background1"/>
+                </w:tcPr>
+                <w:p>
+                  <w:pPr>
+                    <w:ind w:left="0"/>
+                    <w:jc w:val="center"/>
+                    <w:rPr>
+                      <w:sz w:val="16"/>
+                    </w:rPr>
+                  </w:pPr>
+                </w:p>
+              </w:tc>
+              <w:tc>
+                <w:tcPr>
+                  <w:tcW w:w="330" w:type="dxa"/>
+                  <w:shd w:val="clear" w:color="auto" w:fill="C00000"/>
+                </w:tcPr>
+                <w:p>
+                  <w:pPr>
+                    <w:ind w:left="0"/>
+                    <w:jc w:val="center"/>
+                    <w:rPr>
+                      <w:sz w:val="16"/>
+                    </w:rPr>
+                  </w:pPr>
+                </w:p>
+              </w:tc>
+              <w:tc>
+                <w:tcPr>
+                  <w:tcW w:w="330" w:type="dxa"/>
+                  <w:shd w:val="clear" w:color="auto" w:fill="C00000"/>
+                </w:tcPr>
+                <w:p>
+                  <w:pPr>
+                    <w:ind w:left="0"/>
+                    <w:jc w:val="center"/>
+                    <w:rPr>
+                      <w:sz w:val="16"/>
+                    </w:rPr>
+                  </w:pPr>
+                </w:p>
+              </w:tc>
+              <w:tc>
+                <w:tcPr>
+                  <w:tcW w:w="337" w:type="dxa"/>
+                  <w:shd w:val="clear" w:color="auto" w:fill="FFFFFF" w:themeFill="background1"/>
+                </w:tcPr>
+                <w:p>
+                  <w:pPr>
+                    <w:ind w:left="0"/>
+                    <w:jc w:val="center"/>
+                    <w:rPr>
+                      <w:sz w:val="16"/>
+                    </w:rPr>
+                  </w:pPr>
+                </w:p>
+              </w:tc>
+              <w:tc>
+                <w:tcPr>
+                  <w:tcW w:w="330" w:type="dxa"/>
+                  <w:shd w:val="clear" w:color="auto" w:fill="FFFFFF" w:themeFill="background1"/>
+                </w:tcPr>
+                <w:p>
+                  <w:pPr>
+                    <w:ind w:left="0"/>
+                    <w:jc w:val="center"/>
+                    <w:rPr>
+                      <w:sz w:val="16"/>
+                    </w:rPr>
+                  </w:pPr>
+                </w:p>
+              </w:tc>
+            </w:tr>
+            <w:tr>
+              <w:trPr>
+                <w:trHeight w:hRule="exact" w:val="321"/>
+                <w:tblCellSpacing w:w="7" w:type="dxa"/>
+              </w:trPr>
+              <w:tc>
+                <w:tcPr>
+                  <w:tcW w:w="330" w:type="dxa"/>
+                  <w:shd w:val="clear" w:color="auto" w:fill="FFFFFF" w:themeFill="background1"/>
+                </w:tcPr>
+                <w:p>
+                  <w:pPr>
+                    <w:ind w:left="0"/>
+                    <w:jc w:val="center"/>
+                    <w:rPr>
+                      <w:sz w:val="16"/>
+                    </w:rPr>
+                  </w:pPr>
+                </w:p>
+              </w:tc>
+              <w:tc>
+                <w:tcPr>
+                  <w:tcW w:w="330" w:type="dxa"/>
+                  <w:shd w:val="clear" w:color="auto" w:fill="C00000"/>
+                </w:tcPr>
+                <w:p>
+                  <w:pPr>
+                    <w:ind w:left="0"/>
+                    <w:jc w:val="center"/>
+                    <w:rPr>
+                      <w:sz w:val="16"/>
+                    </w:rPr>
+                  </w:pPr>
+                </w:p>
+              </w:tc>
+              <w:tc>
+                <w:tcPr>
+                  <w:tcW w:w="330" w:type="dxa"/>
+                  <w:shd w:val="clear" w:color="auto" w:fill="FFC000"/>
+                </w:tcPr>
+                <w:p>
+                  <w:pPr>
+                    <w:ind w:left="0"/>
+                    <w:jc w:val="center"/>
+                    <w:rPr>
+                      <w:sz w:val="16"/>
+                    </w:rPr>
+                  </w:pPr>
+                </w:p>
+              </w:tc>
+              <w:tc>
+                <w:tcPr>
+                  <w:tcW w:w="330" w:type="dxa"/>
+                  <w:shd w:val="clear" w:color="auto" w:fill="FFC000"/>
+                </w:tcPr>
+                <w:p>
+                  <w:pPr>
+                    <w:ind w:left="0"/>
+                    <w:jc w:val="center"/>
+                    <w:rPr>
+                      <w:sz w:val="16"/>
+                    </w:rPr>
+                  </w:pPr>
+                </w:p>
+              </w:tc>
+              <w:tc>
+                <w:tcPr>
+                  <w:tcW w:w="337" w:type="dxa"/>
+                  <w:shd w:val="clear" w:color="auto" w:fill="C00000"/>
+                </w:tcPr>
+                <w:p>
+                  <w:pPr>
+                    <w:ind w:left="0"/>
+                    <w:jc w:val="center"/>
+                    <w:rPr>
+                      <w:sz w:val="16"/>
+                    </w:rPr>
+                  </w:pPr>
+                </w:p>
+              </w:tc>
+              <w:tc>
+                <w:tcPr>
+                  <w:tcW w:w="330" w:type="dxa"/>
+                  <w:shd w:val="clear" w:color="auto" w:fill="FFFFFF" w:themeFill="background1"/>
+                </w:tcPr>
+                <w:p>
+                  <w:pPr>
+                    <w:ind w:left="0"/>
+                    <w:jc w:val="center"/>
+                    <w:rPr>
+                      <w:sz w:val="16"/>
+                    </w:rPr>
+                  </w:pPr>
+                </w:p>
+              </w:tc>
+            </w:tr>
+            <w:tr>
+              <w:trPr>
+                <w:trHeight w:hRule="exact" w:val="321"/>
+                <w:tblCellSpacing w:w="7" w:type="dxa"/>
+              </w:trPr>
+              <w:tc>
+                <w:tcPr>
+                  <w:tcW w:w="330" w:type="dxa"/>
+                  <w:shd w:val="clear" w:color="auto" w:fill="C00000"/>
+                </w:tcPr>
+                <w:p>
+                  <w:pPr>
+                    <w:ind w:left="0"/>
+                    <w:jc w:val="center"/>
+                    <w:rPr>
+                      <w:sz w:val="16"/>
+                    </w:rPr>
+                  </w:pPr>
+                </w:p>
+              </w:tc>
+              <w:tc>
+                <w:tcPr>
+                  <w:tcW w:w="330" w:type="dxa"/>
+                  <w:shd w:val="clear" w:color="auto" w:fill="FFC000"/>
+                </w:tcPr>
+                <w:p>
+                  <w:pPr>
+                    <w:ind w:left="0"/>
+                    <w:jc w:val="center"/>
+                    <w:rPr>
+                      <w:sz w:val="16"/>
+                    </w:rPr>
+                  </w:pPr>
+                </w:p>
+              </w:tc>
+              <w:tc>
+                <w:tcPr>
+                  <w:tcW w:w="330" w:type="dxa"/>
+                  <w:shd w:val="clear" w:color="auto" w:fill="FFFF00"/>
+                </w:tcPr>
+                <w:p>
+                  <w:pPr>
+                    <w:ind w:left="0"/>
+                    <w:jc w:val="center"/>
+                    <w:rPr>
+                      <w:sz w:val="16"/>
+                    </w:rPr>
+                  </w:pPr>
+                </w:p>
+              </w:tc>
+              <w:tc>
+                <w:tcPr>
+                  <w:tcW w:w="330" w:type="dxa"/>
+                  <w:shd w:val="clear" w:color="auto" w:fill="FFFF00"/>
+                </w:tcPr>
+                <w:p>
+                  <w:pPr>
+                    <w:ind w:left="0"/>
+                    <w:jc w:val="center"/>
+                    <w:rPr>
+                      <w:sz w:val="16"/>
+                    </w:rPr>
+                  </w:pPr>
+                </w:p>
+              </w:tc>
+              <w:tc>
+                <w:tcPr>
+                  <w:tcW w:w="337" w:type="dxa"/>
+                  <w:shd w:val="clear" w:color="auto" w:fill="FFC000"/>
+                </w:tcPr>
+                <w:p>
+                  <w:pPr>
+                    <w:ind w:left="0"/>
+                    <w:jc w:val="center"/>
+                    <w:rPr>
+                      <w:sz w:val="16"/>
+                    </w:rPr>
+                  </w:pPr>
+                </w:p>
+              </w:tc>
+              <w:tc>
+                <w:tcPr>
+                  <w:tcW w:w="330" w:type="dxa"/>
+                  <w:shd w:val="clear" w:color="auto" w:fill="C00000"/>
+                </w:tcPr>
+                <w:p>
+                  <w:pPr>
+                    <w:ind w:left="0"/>
+                    <w:jc w:val="center"/>
+                    <w:rPr>
+                      <w:sz w:val="16"/>
+                    </w:rPr>
+                  </w:pPr>
+                </w:p>
+              </w:tc>
+            </w:tr>
+            <w:tr>
+              <w:trPr>
+                <w:trHeight w:hRule="exact" w:val="321"/>
+                <w:tblCellSpacing w:w="7" w:type="dxa"/>
+              </w:trPr>
+              <w:tc>
+                <w:tcPr>
+                  <w:tcW w:w="330" w:type="dxa"/>
+                  <w:shd w:val="clear" w:color="auto" w:fill="C00000"/>
+                </w:tcPr>
+                <w:p>
+                  <w:pPr>
+                    <w:ind w:left="0"/>
+                    <w:jc w:val="center"/>
+                    <w:rPr>
+                      <w:sz w:val="16"/>
+                    </w:rPr>
+                  </w:pPr>
+                </w:p>
+              </w:tc>
+              <w:tc>
+                <w:tcPr>
+                  <w:tcW w:w="330" w:type="dxa"/>
+                  <w:shd w:val="clear" w:color="auto" w:fill="FFC000"/>
+                </w:tcPr>
+                <w:p>
+                  <w:pPr>
+                    <w:ind w:left="0"/>
+                    <w:jc w:val="center"/>
+                    <w:rPr>
+                      <w:sz w:val="16"/>
+                    </w:rPr>
+                  </w:pPr>
+                </w:p>
+              </w:tc>
+              <w:tc>
+                <w:tcPr>
+                  <w:tcW w:w="330" w:type="dxa"/>
+                  <w:shd w:val="clear" w:color="auto" w:fill="FFFF00"/>
+                </w:tcPr>
+                <w:p>
+                  <w:pPr>
+                    <w:ind w:left="0"/>
+                    <w:jc w:val="center"/>
+                    <w:rPr>
+                      <w:sz w:val="16"/>
+                    </w:rPr>
+                  </w:pPr>
+                </w:p>
+              </w:tc>
+              <w:tc>
+                <w:tcPr>
+                  <w:tcW w:w="330" w:type="dxa"/>
+                  <w:shd w:val="clear" w:color="auto" w:fill="FFFF00"/>
+                </w:tcPr>
+                <w:p>
+                  <w:pPr>
+                    <w:ind w:left="0"/>
+                    <w:jc w:val="center"/>
+                    <w:rPr>
+                      <w:sz w:val="16"/>
+                    </w:rPr>
+                  </w:pPr>
+                </w:p>
+              </w:tc>
+              <w:tc>
+                <w:tcPr>
+                  <w:tcW w:w="337" w:type="dxa"/>
+                  <w:shd w:val="clear" w:color="auto" w:fill="FFC000"/>
+                </w:tcPr>
+                <w:p>
+                  <w:pPr>
+                    <w:ind w:left="0"/>
+                    <w:jc w:val="center"/>
+                    <w:rPr>
+                      <w:sz w:val="16"/>
+                    </w:rPr>
+                  </w:pPr>
+                </w:p>
+              </w:tc>
+              <w:tc>
+                <w:tcPr>
+                  <w:tcW w:w="330" w:type="dxa"/>
+                  <w:shd w:val="clear" w:color="auto" w:fill="C00000"/>
+                </w:tcPr>
+                <w:p>
+                  <w:pPr>
+                    <w:ind w:left="0"/>
+                    <w:jc w:val="center"/>
+                    <w:rPr>
+                      <w:sz w:val="16"/>
+                    </w:rPr>
+                  </w:pPr>
+                </w:p>
+              </w:tc>
+            </w:tr>
+            <w:tr>
+              <w:trPr>
+                <w:trHeight w:hRule="exact" w:val="321"/>
+                <w:tblCellSpacing w:w="7" w:type="dxa"/>
+              </w:trPr>
+              <w:tc>
+                <w:tcPr>
+                  <w:tcW w:w="330" w:type="dxa"/>
+                  <w:shd w:val="clear" w:color="auto" w:fill="FFFFFF" w:themeFill="background1"/>
+                </w:tcPr>
+                <w:p>
+                  <w:pPr>
+                    <w:ind w:left="0"/>
+                    <w:jc w:val="center"/>
+                    <w:rPr>
+                      <w:sz w:val="16"/>
+                    </w:rPr>
+                  </w:pPr>
+                </w:p>
+              </w:tc>
+              <w:tc>
+                <w:tcPr>
+                  <w:tcW w:w="330" w:type="dxa"/>
+                  <w:shd w:val="clear" w:color="auto" w:fill="C00000"/>
+                </w:tcPr>
+                <w:p>
+                  <w:pPr>
+                    <w:ind w:left="0"/>
+                    <w:jc w:val="center"/>
+                    <w:rPr>
+                      <w:sz w:val="16"/>
+                    </w:rPr>
+                  </w:pPr>
+                </w:p>
+              </w:tc>
+              <w:tc>
+                <w:tcPr>
+                  <w:tcW w:w="330" w:type="dxa"/>
+                  <w:shd w:val="clear" w:color="auto" w:fill="FFC000"/>
+                </w:tcPr>
+                <w:p>
+                  <w:pPr>
+                    <w:ind w:left="0"/>
+                    <w:jc w:val="center"/>
+                    <w:rPr>
+                      <w:sz w:val="16"/>
+                    </w:rPr>
+                  </w:pPr>
+                </w:p>
+              </w:tc>
+              <w:tc>
+                <w:tcPr>
+                  <w:tcW w:w="330" w:type="dxa"/>
+                  <w:shd w:val="clear" w:color="auto" w:fill="FFC000"/>
+                </w:tcPr>
+                <w:p>
+                  <w:pPr>
+                    <w:ind w:left="0"/>
+                    <w:jc w:val="center"/>
+                    <w:rPr>
+                      <w:sz w:val="16"/>
+                    </w:rPr>
+                  </w:pPr>
+                </w:p>
+              </w:tc>
+              <w:tc>
+                <w:tcPr>
+                  <w:tcW w:w="337" w:type="dxa"/>
+                  <w:shd w:val="clear" w:color="auto" w:fill="C00000"/>
+                </w:tcPr>
+                <w:p>
+                  <w:pPr>
+                    <w:ind w:left="0"/>
+                    <w:jc w:val="center"/>
+                    <w:rPr>
+                      <w:sz w:val="16"/>
+                    </w:rPr>
+                  </w:pPr>
+                </w:p>
+              </w:tc>
+              <w:tc>
+                <w:tcPr>
+                  <w:tcW w:w="330" w:type="dxa"/>
+                  <w:shd w:val="clear" w:color="auto" w:fill="FFFFFF" w:themeFill="background1"/>
+                </w:tcPr>
+                <w:p>
+                  <w:pPr>
+                    <w:ind w:left="0"/>
+                    <w:jc w:val="center"/>
+                    <w:rPr>
+                      <w:sz w:val="16"/>
+                    </w:rPr>
+                  </w:pPr>
+                </w:p>
+              </w:tc>
+            </w:tr>
+            <w:tr>
+              <w:trPr>
+                <w:trHeight w:hRule="exact" w:val="321"/>
+                <w:tblCellSpacing w:w="7" w:type="dxa"/>
+              </w:trPr>
+              <w:tc>
+                <w:tcPr>
+                  <w:tcW w:w="330" w:type="dxa"/>
+                  <w:shd w:val="clear" w:color="auto" w:fill="FFFFFF" w:themeFill="background1"/>
+                </w:tcPr>
+                <w:p>
+                  <w:pPr>
+                    <w:ind w:left="0"/>
+                    <w:jc w:val="center"/>
+                    <w:rPr>
+                      <w:sz w:val="16"/>
+                    </w:rPr>
+                  </w:pPr>
+                </w:p>
+              </w:tc>
+              <w:tc>
+                <w:tcPr>
+                  <w:tcW w:w="330" w:type="dxa"/>
+                  <w:shd w:val="clear" w:color="auto" w:fill="FFFFFF" w:themeFill="background1"/>
+                </w:tcPr>
+                <w:p>
+                  <w:pPr>
+                    <w:ind w:left="0"/>
+                    <w:jc w:val="center"/>
+                    <w:rPr>
+                      <w:sz w:val="16"/>
+                    </w:rPr>
+                  </w:pPr>
+                </w:p>
+              </w:tc>
+              <w:tc>
+                <w:tcPr>
+                  <w:tcW w:w="330" w:type="dxa"/>
+                  <w:shd w:val="clear" w:color="auto" w:fill="C00000"/>
+                </w:tcPr>
+                <w:p>
+                  <w:pPr>
+                    <w:ind w:left="0"/>
+                    <w:jc w:val="center"/>
+                    <w:rPr>
+                      <w:sz w:val="16"/>
+                    </w:rPr>
+                  </w:pPr>
+                </w:p>
+              </w:tc>
+              <w:tc>
+                <w:tcPr>
+                  <w:tcW w:w="330" w:type="dxa"/>
+                  <w:shd w:val="clear" w:color="auto" w:fill="C00000"/>
+                </w:tcPr>
+                <w:p>
+                  <w:pPr>
+                    <w:ind w:left="0"/>
+                    <w:jc w:val="center"/>
+                    <w:rPr>
+                      <w:sz w:val="16"/>
+                    </w:rPr>
+                  </w:pPr>
+                </w:p>
+              </w:tc>
+              <w:tc>
+                <w:tcPr>
+                  <w:tcW w:w="337" w:type="dxa"/>
+                  <w:shd w:val="clear" w:color="auto" w:fill="FFFFFF" w:themeFill="background1"/>
+                </w:tcPr>
+                <w:p>
+                  <w:pPr>
+                    <w:ind w:left="0"/>
+                    <w:jc w:val="center"/>
+                    <w:rPr>
+                      <w:sz w:val="16"/>
+                    </w:rPr>
+                  </w:pPr>
+                </w:p>
+              </w:tc>
+              <w:tc>
+                <w:tcPr>
+                  <w:tcW w:w="330" w:type="dxa"/>
+                  <w:shd w:val="clear" w:color="auto" w:fill="FFFFFF" w:themeFill="background1"/>
+                </w:tcPr>
+                <w:p>
+                  <w:pPr>
+                    <w:ind w:left="0"/>
+                    <w:jc w:val="center"/>
+                    <w:rPr>
+                      <w:sz w:val="16"/>
+                    </w:rPr>
+                  </w:pPr>
+                </w:p>
+              </w:tc>
+            </w:tr>
+          </w:tbl>
+          <w:p>
+            <w:pPr>
+              <w:ind w:left="0"/>
+              <w:jc w:val="center"/>
+            </w:pPr>
+          </w:p>
+        </w:tc>
+        <w:tc>
+          <w:tcPr>
+            <w:tcW w:w="3088" w:type="dxa"/>
+          </w:tcPr>
+          <w:p>
+            <w:pPr>
+              <w:pStyle w:val="TOC1"/>
+              <w:rPr>
+                <w:rFonts w:ascii="Consolas" w:hAnsi="Consolas" w:cs="Consolas"/>
+              </w:rPr>
+            </w:pPr>
+            <w:r>
+              <w:rPr>
+                <w:rFonts w:ascii="Consolas" w:hAnsi="Consolas" w:cs="Consolas"/>
+              </w:rPr>
+              <w:t>1</w:t>
+            </w:r>
+            <w:r>
+              <w:rPr>
+                <w:rFonts w:ascii="Consolas" w:hAnsi="Consolas" w:cs="Consolas"/>
+              </w:rPr>
+              <w:t>1</w:t>
+            </w:r>
+            <w:r>
+              <w:rPr>
+                <w:rFonts w:ascii="Consolas" w:hAnsi="Consolas" w:cs="Consolas"/>
+              </w:rPr>
+              <w:t xml:space="preserve"> </w:t>
+            </w:r>
+            <w:r>
+              <w:rPr>
+                <w:rFonts w:ascii="Consolas" w:hAnsi="Consolas" w:cs="Consolas"/>
+              </w:rPr>
+              <w:t>1</w:t>
+            </w:r>
+            <w:r>
+              <w:rPr>
+                <w:rFonts w:ascii="Consolas" w:hAnsi="Consolas" w:cs="Consolas"/>
+              </w:rPr>
+              <w:t>1</w:t>
+            </w:r>
+            <w:r>
+              <w:rPr>
+                <w:rFonts w:ascii="Consolas" w:hAnsi="Consolas" w:cs="Consolas"/>
+              </w:rPr>
+              <w:t xml:space="preserve"> </w:t>
+            </w:r>
+            <w:r>
+              <w:rPr>
+                <w:rFonts w:ascii="Consolas" w:hAnsi="Consolas" w:cs="Consolas"/>
+              </w:rPr>
+              <w:t xml:space="preserve">00 00 </w:t>
+            </w:r>
+            <w:r>
+              <w:rPr>
+                <w:rFonts w:ascii="Consolas" w:hAnsi="Consolas" w:cs="Consolas"/>
+              </w:rPr>
+              <w:t>1</w:t>
+            </w:r>
+            <w:r>
+              <w:rPr>
+                <w:rFonts w:ascii="Consolas" w:hAnsi="Consolas" w:cs="Consolas"/>
+              </w:rPr>
+              <w:t>1</w:t>
+            </w:r>
+            <w:r>
+              <w:rPr>
+                <w:rFonts w:ascii="Consolas" w:hAnsi="Consolas" w:cs="Consolas"/>
+              </w:rPr>
+              <w:t xml:space="preserve"> 1</w:t>
+            </w:r>
+            <w:r>
+              <w:rPr>
+                <w:rFonts w:ascii="Consolas" w:hAnsi="Consolas" w:cs="Consolas"/>
+              </w:rPr>
+              <w:t>1</w:t>
+            </w:r>
+          </w:p>
+        </w:tc>
+      </w:tr>
+      <w:tr>
+        <w:trPr>
+          <w:cantSplit/>
+          <w:trHeight w:hRule="exact" w:val="360"/>
+        </w:trPr>
+        <w:tc>
+          <w:tcPr>
+            <w:tcW w:w="2564" w:type="dxa"/>
+            <w:vMerge/>
+          </w:tcPr>
+          <w:p>
+            <w:pPr>
+              <w:ind w:left="0"/>
+              <w:jc w:val="center"/>
+            </w:pPr>
+          </w:p>
+        </w:tc>
+        <w:tc>
+          <w:tcPr>
+            <w:tcW w:w="3088" w:type="dxa"/>
+          </w:tcPr>
+          <w:p>
+            <w:pPr>
+              <w:ind w:left="0"/>
+              <w:rPr>
+                <w:rFonts w:ascii="Consolas" w:hAnsi="Consolas" w:cs="Consolas"/>
+                <w:sz w:val="28"/>
+              </w:rPr>
+            </w:pPr>
+            <w:r>
+              <w:rPr>
+                <w:rFonts w:ascii="Consolas" w:hAnsi="Consolas" w:cs="Consolas"/>
+                <w:sz w:val="28"/>
+              </w:rPr>
+              <w:t>1</w:t>
+            </w:r>
+            <w:r>
+              <w:rPr>
+                <w:rFonts w:ascii="Consolas" w:hAnsi="Consolas" w:cs="Consolas"/>
+                <w:sz w:val="28"/>
+              </w:rPr>
+              <w:t>1</w:t>
+            </w:r>
+            <w:r>
+              <w:rPr>
+                <w:rFonts w:ascii="Consolas" w:hAnsi="Consolas" w:cs="Consolas"/>
+                <w:sz w:val="28"/>
+              </w:rPr>
+              <w:t xml:space="preserve"> </w:t>
+            </w:r>
+            <w:r>
+              <w:rPr>
+                <w:rFonts w:ascii="Consolas" w:hAnsi="Consolas" w:cs="Consolas"/>
+                <w:sz w:val="28"/>
+              </w:rPr>
+              <w:t>0</w:t>
+            </w:r>
+            <w:r>
+              <w:rPr>
+                <w:rFonts w:ascii="Consolas" w:hAnsi="Consolas" w:cs="Consolas"/>
+                <w:sz w:val="28"/>
+              </w:rPr>
+              <w:t xml:space="preserve">0 </w:t>
+            </w:r>
+            <w:r>
+              <w:rPr>
+                <w:rFonts w:ascii="Consolas" w:hAnsi="Consolas" w:cs="Consolas"/>
+                <w:sz w:val="28"/>
+              </w:rPr>
+              <w:t>0</w:t>
+            </w:r>
+            <w:r>
+              <w:rPr>
+                <w:rFonts w:ascii="Consolas" w:hAnsi="Consolas" w:cs="Consolas"/>
+                <w:sz w:val="28"/>
+              </w:rPr>
+              <w:t xml:space="preserve">1 </w:t>
+            </w:r>
+            <w:r>
+              <w:rPr>
+                <w:rFonts w:ascii="Consolas" w:hAnsi="Consolas" w:cs="Consolas"/>
+                <w:sz w:val="28"/>
+              </w:rPr>
+              <w:t>0</w:t>
+            </w:r>
+            <w:r>
+              <w:rPr>
+                <w:rFonts w:ascii="Consolas" w:hAnsi="Consolas" w:cs="Consolas"/>
+                <w:sz w:val="28"/>
+              </w:rPr>
+              <w:t xml:space="preserve">1 </w:t>
+            </w:r>
+            <w:r>
+              <w:rPr>
+                <w:rFonts w:ascii="Consolas" w:hAnsi="Consolas" w:cs="Consolas"/>
+                <w:sz w:val="28"/>
+              </w:rPr>
+              <w:t>0</w:t>
+            </w:r>
+            <w:r>
+              <w:rPr>
+                <w:rFonts w:ascii="Consolas" w:hAnsi="Consolas" w:cs="Consolas"/>
+                <w:sz w:val="28"/>
+              </w:rPr>
+              <w:t>0 1</w:t>
+            </w:r>
+            <w:r>
+              <w:rPr>
+                <w:rFonts w:ascii="Consolas" w:hAnsi="Consolas" w:cs="Consolas"/>
+                <w:sz w:val="28"/>
+              </w:rPr>
+              <w:t>1</w:t>
+            </w:r>
+          </w:p>
+        </w:tc>
+      </w:tr>
+      <w:tr>
+        <w:trPr>
+          <w:cantSplit/>
+          <w:trHeight w:hRule="exact" w:val="360"/>
+        </w:trPr>
+        <w:tc>
+          <w:tcPr>
+            <w:tcW w:w="2564" w:type="dxa"/>
+            <w:vMerge/>
+          </w:tcPr>
+          <w:p>
+            <w:pPr>
+              <w:ind w:left="0"/>
+              <w:jc w:val="center"/>
+            </w:pPr>
+          </w:p>
+        </w:tc>
+        <w:tc>
+          <w:tcPr>
+            <w:tcW w:w="3088" w:type="dxa"/>
+          </w:tcPr>
+          <w:p>
+            <w:pPr>
+              <w:pStyle w:val="TOC1"/>
+              <w:rPr>
+                <w:rFonts w:ascii="Consolas" w:hAnsi="Consolas" w:cs="Consolas"/>
+              </w:rPr>
+            </w:pPr>
+            <w:r>
+              <w:rPr>
+                <w:rFonts w:ascii="Consolas" w:hAnsi="Consolas" w:cs="Consolas"/>
+              </w:rPr>
+              <w:t>00 01 10 10 01 00</w:t>
+            </w:r>
+          </w:p>
+        </w:tc>
+      </w:tr>
+      <w:tr>
+        <w:trPr>
+          <w:cantSplit/>
+          <w:trHeight w:hRule="exact" w:val="360"/>
+        </w:trPr>
+        <w:tc>
+          <w:tcPr>
+            <w:tcW w:w="2564" w:type="dxa"/>
+            <w:vMerge/>
+          </w:tcPr>
+          <w:p>
+            <w:pPr>
+              <w:ind w:left="0"/>
+              <w:jc w:val="center"/>
+            </w:pPr>
+          </w:p>
+        </w:tc>
+        <w:tc>
+          <w:tcPr>
+            <w:tcW w:w="3088" w:type="dxa"/>
+          </w:tcPr>
+          <w:p>
+            <w:pPr>
+              <w:ind w:left="0"/>
+              <w:rPr>
+                <w:rFonts w:ascii="Consolas" w:hAnsi="Consolas" w:cs="Consolas"/>
+                <w:sz w:val="28"/>
+              </w:rPr>
+            </w:pPr>
+            <w:r>
+              <w:rPr>
+                <w:rFonts w:ascii="Consolas" w:hAnsi="Consolas" w:cs="Consolas"/>
+                <w:sz w:val="28"/>
+              </w:rPr>
+              <w:t>00 01 10 10 01 00</w:t>
+            </w:r>
+          </w:p>
+        </w:tc>
+      </w:tr>
+      <w:tr>
+        <w:trPr>
+          <w:cantSplit/>
+          <w:trHeight w:hRule="exact" w:val="360"/>
+        </w:trPr>
+        <w:tc>
+          <w:tcPr>
+            <w:tcW w:w="2564" w:type="dxa"/>
+            <w:vMerge/>
+          </w:tcPr>
+          <w:p>
+            <w:pPr>
+              <w:ind w:left="0"/>
+              <w:jc w:val="center"/>
+            </w:pPr>
+          </w:p>
+        </w:tc>
+        <w:tc>
+          <w:tcPr>
+            <w:tcW w:w="3088" w:type="dxa"/>
+          </w:tcPr>
+          <w:p>
+            <w:pPr>
+              <w:ind w:left="0"/>
+              <w:rPr>
+                <w:rFonts w:ascii="Consolas" w:hAnsi="Consolas" w:cs="Consolas"/>
+                <w:sz w:val="28"/>
+              </w:rPr>
+            </w:pPr>
+            <w:r>
+              <w:rPr>
+                <w:rFonts w:ascii="Consolas" w:hAnsi="Consolas" w:cs="Consolas"/>
+                <w:sz w:val="28"/>
+              </w:rPr>
+              <w:t>11 00 01 01 00 11</w:t>
+            </w:r>
+          </w:p>
+        </w:tc>
+      </w:tr>
+      <w:tr>
+        <w:trPr>
+          <w:cantSplit/>
+          <w:trHeight w:hRule="exact" w:val="360"/>
+        </w:trPr>
+        <w:tc>
+          <w:tcPr>
+            <w:tcW w:w="2564" w:type="dxa"/>
+            <w:vMerge/>
+          </w:tcPr>
+          <w:p>
+            <w:pPr>
+              <w:ind w:left="0"/>
+              <w:jc w:val="center"/>
+            </w:pPr>
+          </w:p>
+        </w:tc>
+        <w:tc>
+          <w:tcPr>
+            <w:tcW w:w="3088" w:type="dxa"/>
+          </w:tcPr>
+          <w:p>
+            <w:pPr>
+              <w:ind w:left="0"/>
+              <w:rPr>
+                <w:rFonts w:ascii="Consolas" w:hAnsi="Consolas" w:cs="Consolas"/>
+                <w:sz w:val="28"/>
+              </w:rPr>
+            </w:pPr>
+            <w:r>
+              <w:rPr>
+                <w:rFonts w:ascii="Consolas" w:hAnsi="Consolas" w:cs="Consolas"/>
+                <w:sz w:val="28"/>
+              </w:rPr>
+              <w:t xml:space="preserve">11 11 </w:t>
+            </w:r>
+            <w:r>
+              <w:rPr>
+                <w:rFonts w:ascii="Consolas" w:hAnsi="Consolas" w:cs="Consolas"/>
+                <w:sz w:val="28"/>
+              </w:rPr>
+              <w:t>00 00</w:t>
+            </w:r>
+            <w:r>
+              <w:rPr>
+                <w:rFonts w:ascii="Consolas" w:hAnsi="Consolas" w:cs="Consolas"/>
+                <w:sz w:val="28"/>
+              </w:rPr>
+              <w:t xml:space="preserve"> 11 11</w:t>
             </w:r>
           </w:p>
         </w:tc>
@@ -2171,6 +3115,7 @@
   <w:style w:type="character" w:default="1" w:styleId="DefaultParagraphFont">
     <w:name w:val="Default Paragraph Font"/>
     <w:uiPriority w:val="1"/>
+    <w:semiHidden/>
     <w:unhideWhenUsed/>
   </w:style>
   <w:style w:type="table" w:default="1" w:styleId="TableNormal">

</xml_diff>